<commit_message>
Brightness + colour for frontend + backend
Jag fixade sliders som fungerar med att skicka data till backend och jag lade till några värden i backenden för att det skule funka.
</commit_message>
<xml_diff>
--- a/Ritning för lampa.docx
+++ b/Ritning för lampa.docx
@@ -62,49 +62,34 @@
     </w:p>
     <w:p>
       <w:r>
-        <w:t>150mm=126mm 100mm=84mm</w:t>
-      </w:r>
-    </w:p>
-    <w:p>
-      <w:r>
-        <w:rPr>
-          <w:noProof/>
-        </w:rPr>
-        <w:drawing>
-          <wp:inline distT="0" distB="0" distL="0" distR="0" wp14:anchorId="4FBB4401" wp14:editId="5E2CC283">
-            <wp:extent cx="2476500" cy="1143794"/>
-            <wp:effectExtent l="0" t="0" r="0" b="0"/>
-            <wp:docPr id="1" name="Picture 1"/>
-            <wp:cNvGraphicFramePr>
-              <a:graphicFrameLocks xmlns:a="http://schemas.openxmlformats.org/drawingml/2006/main" noChangeAspect="1"/>
-            </wp:cNvGraphicFramePr>
-            <a:graphic xmlns:a="http://schemas.openxmlformats.org/drawingml/2006/main">
-              <a:graphicData uri="http://schemas.openxmlformats.org/drawingml/2006/picture">
-                <pic:pic xmlns:pic="http://schemas.openxmlformats.org/drawingml/2006/picture">
-                  <pic:nvPicPr>
-                    <pic:cNvPr id="1" name=""/>
-                    <pic:cNvPicPr/>
-                  </pic:nvPicPr>
-                  <pic:blipFill>
-                    <a:blip r:embed="rId4"/>
-                    <a:stretch>
-                      <a:fillRect/>
-                    </a:stretch>
-                  </pic:blipFill>
-                  <pic:spPr>
-                    <a:xfrm>
-                      <a:off x="0" y="0"/>
-                      <a:ext cx="2519181" cy="1163507"/>
-                    </a:xfrm>
-                    <a:prstGeom prst="rect">
-                      <a:avLst/>
-                    </a:prstGeom>
-                  </pic:spPr>
-                </pic:pic>
-              </a:graphicData>
-            </a:graphic>
-          </wp:inline>
-        </w:drawing>
+        <w:t>150mm=126mm</w:t>
+      </w:r>
+      <w:r>
+        <w:t xml:space="preserve">   </w:t>
+      </w:r>
+      <w:r>
+        <w:t>A=</w:t>
+      </w:r>
+      <w:r>
+        <w:t>120</w:t>
+      </w:r>
+      <w:r>
+        <w:t>mm</w:t>
+      </w:r>
+      <w:r>
+        <w:t xml:space="preserve"> B=170</w:t>
+      </w:r>
+      <w:r>
+        <w:t>mm</w:t>
+      </w:r>
+    </w:p>
+    <w:p>
+      <w:bookmarkStart w:id="0" w:name="_GoBack"/>
+      <w:bookmarkEnd w:id="0"/>
+    </w:p>
+    <w:p>
+      <w:r>
+        <w:t>A                             B</w:t>
       </w:r>
     </w:p>
     <w:p>
@@ -114,8 +99,6 @@
       <w:r>
         <w:t>4x Långa Paneler Hållare</w:t>
       </w:r>
-      <w:bookmarkStart w:id="0" w:name="_GoBack"/>
-      <w:bookmarkEnd w:id="0"/>
     </w:p>
     <w:p>
       <w:r>

</xml_diff>